<commit_message>
Añadidos los requisitos funcionales de la IT2, IT3 e IT4
</commit_message>
<xml_diff>
--- a/Documentacion/Requisitos/Requisitos funcionales.docx
+++ b/Documentacion/Requisitos/Requisitos funcionales.docx
@@ -16,6 +16,8 @@
         </w:rPr>
         <w:t>Requisitos funcionales:</w:t>
       </w:r>
+      <w:bookmarkStart w:id="0" w:name="_GoBack"/>
+      <w:bookmarkEnd w:id="0"/>
     </w:p>
     <w:p>
       <w:pPr>
@@ -32,12 +34,88 @@
     </w:p>
     <w:p>
       <w:pPr>
+        <w:textAlignment w:val="baseline"/>
+        <w:rPr>
+          <w:rFonts w:cs="Arial"/>
+          <w:color w:val="000000"/>
+          <w:lang w:eastAsia="es-ES_tradnl"/>
+        </w:rPr>
+      </w:pPr>
+      <w:r>
+        <w:rPr>
+          <w:rFonts w:cs="Arial"/>
+          <w:color w:val="000000"/>
+          <w:lang w:eastAsia="es-ES_tradnl"/>
+        </w:rPr>
+        <w:t xml:space="preserve">RF2: </w:t>
+      </w:r>
+      <w:r>
+        <w:rPr>
+          <w:rFonts w:cs="Arial"/>
+          <w:color w:val="000000"/>
+          <w:lang w:eastAsia="es-ES_tradnl"/>
+        </w:rPr>
+        <w:t>Sanción del conductor de un expediente determinado.</w:t>
+      </w:r>
+    </w:p>
+    <w:p>
+      <w:pPr>
+        <w:textAlignment w:val="baseline"/>
+        <w:rPr>
+          <w:rFonts w:cs="Arial"/>
+          <w:color w:val="000000"/>
+          <w:lang w:eastAsia="es-ES_tradnl"/>
+        </w:rPr>
+      </w:pPr>
+      <w:r>
+        <w:rPr>
+          <w:rFonts w:cs="Arial"/>
+          <w:color w:val="000000"/>
+          <w:lang w:eastAsia="es-ES_tradnl"/>
+        </w:rPr>
+        <w:t xml:space="preserve">RF3: </w:t>
+      </w:r>
+      <w:r>
+        <w:rPr>
+          <w:rFonts w:cs="Arial"/>
+          <w:color w:val="000000"/>
+          <w:lang w:eastAsia="es-ES_tradnl"/>
+        </w:rPr>
+        <w:t>Pago de sanción.</w:t>
+      </w:r>
+    </w:p>
+    <w:p>
+      <w:pPr>
+        <w:textAlignment w:val="baseline"/>
+        <w:rPr>
+          <w:rFonts w:cs="Arial"/>
+          <w:color w:val="000000"/>
+          <w:lang w:eastAsia="es-ES_tradnl"/>
+        </w:rPr>
+      </w:pPr>
+      <w:r>
+        <w:rPr>
+          <w:rFonts w:cs="Arial"/>
+          <w:color w:val="000000"/>
+          <w:lang w:eastAsia="es-ES_tradnl"/>
+        </w:rPr>
+        <w:t xml:space="preserve">RF4: </w:t>
+      </w:r>
+      <w:r>
+        <w:rPr>
+          <w:rFonts w:eastAsia="Times New Roman" w:cs="Arial"/>
+          <w:color w:val="000000"/>
+          <w:lang w:eastAsia="es-ES_tradnl"/>
+        </w:rPr>
+        <w:t>Cambio de propietario de vehículo.</w:t>
+      </w:r>
+    </w:p>
+    <w:p>
+      <w:pPr>
         <w:rPr>
           <w:lang w:val="es-ES"/>
         </w:rPr>
       </w:pPr>
-      <w:bookmarkStart w:id="0" w:name="_GoBack"/>
-      <w:bookmarkEnd w:id="0"/>
     </w:p>
     <w:sectPr>
       <w:pgSz w:w="11900" w:h="16840"/>
@@ -52,6 +130,155 @@
 <file path=word/numbering.xml><?xml version="1.0" encoding="utf-8"?>
 <w:numbering xmlns:wpc="http://schemas.microsoft.com/office/word/2010/wordprocessingCanvas" xmlns:mo="http://schemas.microsoft.com/office/mac/office/2008/main" xmlns:mc="http://schemas.openxmlformats.org/markup-compatibility/2006" xmlns:mv="urn:schemas-microsoft-com:mac:vml" xmlns:o="urn:schemas-microsoft-com:office:office" xmlns:r="http://schemas.openxmlformats.org/officeDocument/2006/relationships" xmlns:m="http://schemas.openxmlformats.org/officeDocument/2006/math" xmlns:v="urn:schemas-microsoft-com:vml" xmlns:wp14="http://schemas.microsoft.com/office/word/2010/wordprocessingDrawing" xmlns:wp="http://schemas.openxmlformats.org/drawingml/2006/wordprocessingDrawing" xmlns:w10="urn:schemas-microsoft-com:office:word" xmlns:w="http://schemas.openxmlformats.org/wordprocessingml/2006/main" xmlns:w14="http://schemas.microsoft.com/office/word/2010/wordml" xmlns:w15="http://schemas.microsoft.com/office/word/2012/wordml" xmlns:wpg="http://schemas.microsoft.com/office/word/2010/wordprocessingGroup" xmlns:wpi="http://schemas.microsoft.com/office/word/2010/wordprocessingInk" xmlns:wne="http://schemas.microsoft.com/office/word/2006/wordml" xmlns:wps="http://schemas.microsoft.com/office/word/2010/wordprocessingShape" mc:Ignorable="w14 w15 wp14">
   <w:abstractNum w:abstractNumId="0">
+    <w:nsid w:val="55880043"/>
+    <w:multiLevelType w:val="multilevel"/>
+    <w:tmpl w:val="6F92BA12"/>
+    <w:lvl w:ilvl="0">
+      <w:start w:val="1"/>
+      <w:numFmt w:val="bullet"/>
+      <w:lvlText w:val=""/>
+      <w:lvlJc w:val="left"/>
+      <w:pPr>
+        <w:tabs>
+          <w:tab w:val="num" w:pos="720"/>
+        </w:tabs>
+        <w:ind w:left="720" w:hanging="360"/>
+      </w:pPr>
+      <w:rPr>
+        <w:rFonts w:ascii="Symbol" w:hAnsi="Symbol" w:hint="default"/>
+        <w:sz w:val="20"/>
+      </w:rPr>
+    </w:lvl>
+    <w:lvl w:ilvl="1">
+      <w:start w:val="1"/>
+      <w:numFmt w:val="bullet"/>
+      <w:lvlText w:val="o"/>
+      <w:lvlJc w:val="left"/>
+      <w:pPr>
+        <w:tabs>
+          <w:tab w:val="num" w:pos="1440"/>
+        </w:tabs>
+        <w:ind w:left="1440" w:hanging="360"/>
+      </w:pPr>
+      <w:rPr>
+        <w:rFonts w:ascii="Courier New" w:hAnsi="Courier New" w:hint="default"/>
+        <w:sz w:val="20"/>
+      </w:rPr>
+    </w:lvl>
+    <w:lvl w:ilvl="2" w:tentative="1">
+      <w:start w:val="1"/>
+      <w:numFmt w:val="bullet"/>
+      <w:lvlText w:val=""/>
+      <w:lvlJc w:val="left"/>
+      <w:pPr>
+        <w:tabs>
+          <w:tab w:val="num" w:pos="2160"/>
+        </w:tabs>
+        <w:ind w:left="2160" w:hanging="360"/>
+      </w:pPr>
+      <w:rPr>
+        <w:rFonts w:ascii="Wingdings" w:hAnsi="Wingdings" w:hint="default"/>
+        <w:sz w:val="20"/>
+      </w:rPr>
+    </w:lvl>
+    <w:lvl w:ilvl="3" w:tentative="1">
+      <w:start w:val="1"/>
+      <w:numFmt w:val="bullet"/>
+      <w:lvlText w:val=""/>
+      <w:lvlJc w:val="left"/>
+      <w:pPr>
+        <w:tabs>
+          <w:tab w:val="num" w:pos="2880"/>
+        </w:tabs>
+        <w:ind w:left="2880" w:hanging="360"/>
+      </w:pPr>
+      <w:rPr>
+        <w:rFonts w:ascii="Wingdings" w:hAnsi="Wingdings" w:hint="default"/>
+        <w:sz w:val="20"/>
+      </w:rPr>
+    </w:lvl>
+    <w:lvl w:ilvl="4" w:tentative="1">
+      <w:start w:val="1"/>
+      <w:numFmt w:val="bullet"/>
+      <w:lvlText w:val=""/>
+      <w:lvlJc w:val="left"/>
+      <w:pPr>
+        <w:tabs>
+          <w:tab w:val="num" w:pos="3600"/>
+        </w:tabs>
+        <w:ind w:left="3600" w:hanging="360"/>
+      </w:pPr>
+      <w:rPr>
+        <w:rFonts w:ascii="Wingdings" w:hAnsi="Wingdings" w:hint="default"/>
+        <w:sz w:val="20"/>
+      </w:rPr>
+    </w:lvl>
+    <w:lvl w:ilvl="5" w:tentative="1">
+      <w:start w:val="1"/>
+      <w:numFmt w:val="bullet"/>
+      <w:lvlText w:val=""/>
+      <w:lvlJc w:val="left"/>
+      <w:pPr>
+        <w:tabs>
+          <w:tab w:val="num" w:pos="4320"/>
+        </w:tabs>
+        <w:ind w:left="4320" w:hanging="360"/>
+      </w:pPr>
+      <w:rPr>
+        <w:rFonts w:ascii="Wingdings" w:hAnsi="Wingdings" w:hint="default"/>
+        <w:sz w:val="20"/>
+      </w:rPr>
+    </w:lvl>
+    <w:lvl w:ilvl="6" w:tentative="1">
+      <w:start w:val="1"/>
+      <w:numFmt w:val="bullet"/>
+      <w:lvlText w:val=""/>
+      <w:lvlJc w:val="left"/>
+      <w:pPr>
+        <w:tabs>
+          <w:tab w:val="num" w:pos="5040"/>
+        </w:tabs>
+        <w:ind w:left="5040" w:hanging="360"/>
+      </w:pPr>
+      <w:rPr>
+        <w:rFonts w:ascii="Wingdings" w:hAnsi="Wingdings" w:hint="default"/>
+        <w:sz w:val="20"/>
+      </w:rPr>
+    </w:lvl>
+    <w:lvl w:ilvl="7" w:tentative="1">
+      <w:start w:val="1"/>
+      <w:numFmt w:val="bullet"/>
+      <w:lvlText w:val=""/>
+      <w:lvlJc w:val="left"/>
+      <w:pPr>
+        <w:tabs>
+          <w:tab w:val="num" w:pos="5760"/>
+        </w:tabs>
+        <w:ind w:left="5760" w:hanging="360"/>
+      </w:pPr>
+      <w:rPr>
+        <w:rFonts w:ascii="Wingdings" w:hAnsi="Wingdings" w:hint="default"/>
+        <w:sz w:val="20"/>
+      </w:rPr>
+    </w:lvl>
+    <w:lvl w:ilvl="8" w:tentative="1">
+      <w:start w:val="1"/>
+      <w:numFmt w:val="bullet"/>
+      <w:lvlText w:val=""/>
+      <w:lvlJc w:val="left"/>
+      <w:pPr>
+        <w:tabs>
+          <w:tab w:val="num" w:pos="6480"/>
+        </w:tabs>
+        <w:ind w:left="6480" w:hanging="360"/>
+      </w:pPr>
+      <w:rPr>
+        <w:rFonts w:ascii="Wingdings" w:hAnsi="Wingdings" w:hint="default"/>
+        <w:sz w:val="20"/>
+      </w:rPr>
+    </w:lvl>
+  </w:abstractNum>
+  <w:abstractNum w:abstractNumId="1">
     <w:nsid w:val="6F9E45E4"/>
     <w:multiLevelType w:val="multilevel"/>
     <w:tmpl w:val="F19C9272"/>
@@ -201,9 +428,29 @@
     </w:lvl>
   </w:abstractNum>
   <w:num w:numId="1">
-    <w:abstractNumId w:val="0"/>
+    <w:abstractNumId w:val="1"/>
   </w:num>
   <w:num w:numId="2">
+    <w:abstractNumId w:val="1"/>
+    <w:lvlOverride w:ilvl="1">
+      <w:lvl w:ilvl="1">
+        <w:numFmt w:val="bullet"/>
+        <w:lvlText w:val=""/>
+        <w:lvlJc w:val="left"/>
+        <w:pPr>
+          <w:tabs>
+            <w:tab w:val="num" w:pos="1440"/>
+          </w:tabs>
+          <w:ind w:left="1440" w:hanging="360"/>
+        </w:pPr>
+        <w:rPr>
+          <w:rFonts w:ascii="Symbol" w:hAnsi="Symbol" w:hint="default"/>
+          <w:sz w:val="20"/>
+        </w:rPr>
+      </w:lvl>
+    </w:lvlOverride>
+  </w:num>
+  <w:num w:numId="3">
     <w:abstractNumId w:val="0"/>
     <w:lvlOverride w:ilvl="1">
       <w:lvl w:ilvl="1">

</xml_diff>